<commit_message>
se agrego el enunciado al informe
</commit_message>
<xml_diff>
--- a/Informe/TP2.1/Version .doc/TP2.1 - Informe.docx
+++ b/Informe/TP2.1/Version .doc/TP2.1 - Informe.docx
@@ -58,7 +58,7 @@
       <w:r>
         <w:fldChar w:fldCharType="separate"/>
       </w:r>
-      <w:hyperlink w:anchor="_Toc371330888" w:history="1">
+      <w:hyperlink w:anchor="_Toc371331571" w:history="1">
         <w:r>
           <w:rPr>
             <w:rStyle w:val="Hyperlink"/>
@@ -85,7 +85,7 @@
             <w:noProof/>
             <w:webHidden/>
           </w:rPr>
-          <w:instrText xml:space="preserve"> PAGEREF _Toc371330888 \h </w:instrText>
+          <w:instrText xml:space="preserve"> PAGEREF _Toc371331571 \h </w:instrText>
         </w:r>
         <w:r>
           <w:rPr>
@@ -134,7 +134,7 @@
           <w:lang w:eastAsia="es-AR"/>
         </w:rPr>
       </w:pPr>
-      <w:hyperlink w:anchor="_Toc371330889" w:history="1">
+      <w:hyperlink w:anchor="_Toc371331572" w:history="1">
         <w:r>
           <w:rPr>
             <w:rStyle w:val="Hyperlink"/>
@@ -161,7 +161,7 @@
             <w:noProof/>
             <w:webHidden/>
           </w:rPr>
-          <w:instrText xml:space="preserve"> PAGEREF _Toc371330889 \h </w:instrText>
+          <w:instrText xml:space="preserve"> PAGEREF _Toc371331572 \h </w:instrText>
         </w:r>
         <w:r>
           <w:rPr>
@@ -181,7 +181,7 @@
             <w:noProof/>
             <w:webHidden/>
           </w:rPr>
-          <w:t>3</w:t>
+          <w:t>7</w:t>
         </w:r>
         <w:r>
           <w:rPr>
@@ -210,7 +210,7 @@
           <w:lang w:eastAsia="es-AR"/>
         </w:rPr>
       </w:pPr>
-      <w:hyperlink w:anchor="_Toc371330890" w:history="1">
+      <w:hyperlink w:anchor="_Toc371331573" w:history="1">
         <w:r>
           <w:rPr>
             <w:rStyle w:val="Hyperlink"/>
@@ -237,7 +237,7 @@
             <w:noProof/>
             <w:webHidden/>
           </w:rPr>
-          <w:instrText xml:space="preserve"> PAGEREF _Toc371330890 \h </w:instrText>
+          <w:instrText xml:space="preserve"> PAGEREF _Toc371331573 \h </w:instrText>
         </w:r>
         <w:r>
           <w:rPr>
@@ -257,7 +257,7 @@
             <w:noProof/>
             <w:webHidden/>
           </w:rPr>
-          <w:t>4</w:t>
+          <w:t>8</w:t>
         </w:r>
         <w:r>
           <w:rPr>
@@ -282,7 +282,7 @@
           <w:lang w:eastAsia="es-AR"/>
         </w:rPr>
       </w:pPr>
-      <w:hyperlink w:anchor="_Toc371330891" w:history="1">
+      <w:hyperlink w:anchor="_Toc371331574" w:history="1">
         <w:r>
           <w:rPr>
             <w:rStyle w:val="Hyperlink"/>
@@ -309,7 +309,7 @@
             <w:noProof/>
             <w:webHidden/>
           </w:rPr>
-          <w:instrText xml:space="preserve"> PAGEREF _Toc371330891 \h </w:instrText>
+          <w:instrText xml:space="preserve"> PAGEREF _Toc371331574 \h </w:instrText>
         </w:r>
         <w:r>
           <w:rPr>
@@ -329,7 +329,7 @@
             <w:noProof/>
             <w:webHidden/>
           </w:rPr>
-          <w:t>4</w:t>
+          <w:t>8</w:t>
         </w:r>
         <w:r>
           <w:rPr>
@@ -354,7 +354,7 @@
           <w:lang w:eastAsia="es-AR"/>
         </w:rPr>
       </w:pPr>
-      <w:hyperlink w:anchor="_Toc371330892" w:history="1">
+      <w:hyperlink w:anchor="_Toc371331575" w:history="1">
         <w:r>
           <w:rPr>
             <w:rStyle w:val="Hyperlink"/>
@@ -381,7 +381,7 @@
             <w:noProof/>
             <w:webHidden/>
           </w:rPr>
-          <w:instrText xml:space="preserve"> PAGEREF _Toc371330892 \h </w:instrText>
+          <w:instrText xml:space="preserve"> PAGEREF _Toc371331575 \h </w:instrText>
         </w:r>
         <w:r>
           <w:rPr>
@@ -401,7 +401,7 @@
             <w:noProof/>
             <w:webHidden/>
           </w:rPr>
-          <w:t>4</w:t>
+          <w:t>8</w:t>
         </w:r>
         <w:r>
           <w:rPr>
@@ -426,7 +426,7 @@
           <w:lang w:eastAsia="es-AR"/>
         </w:rPr>
       </w:pPr>
-      <w:hyperlink w:anchor="_Toc371330893" w:history="1">
+      <w:hyperlink w:anchor="_Toc371331576" w:history="1">
         <w:r>
           <w:rPr>
             <w:rStyle w:val="Hyperlink"/>
@@ -453,7 +453,7 @@
             <w:noProof/>
             <w:webHidden/>
           </w:rPr>
-          <w:instrText xml:space="preserve"> PAGEREF _Toc371330893 \h </w:instrText>
+          <w:instrText xml:space="preserve"> PAGEREF _Toc371331576 \h </w:instrText>
         </w:r>
         <w:r>
           <w:rPr>
@@ -473,7 +473,7 @@
             <w:noProof/>
             <w:webHidden/>
           </w:rPr>
-          <w:t>4</w:t>
+          <w:t>8</w:t>
         </w:r>
         <w:r>
           <w:rPr>
@@ -498,7 +498,7 @@
           <w:lang w:eastAsia="es-AR"/>
         </w:rPr>
       </w:pPr>
-      <w:hyperlink w:anchor="_Toc371330894" w:history="1">
+      <w:hyperlink w:anchor="_Toc371331577" w:history="1">
         <w:r>
           <w:rPr>
             <w:rStyle w:val="Hyperlink"/>
@@ -525,7 +525,7 @@
             <w:noProof/>
             <w:webHidden/>
           </w:rPr>
-          <w:instrText xml:space="preserve"> PAGEREF _Toc371330894 \h </w:instrText>
+          <w:instrText xml:space="preserve"> PAGEREF _Toc371331577 \h </w:instrText>
         </w:r>
         <w:r>
           <w:rPr>
@@ -545,7 +545,7 @@
             <w:noProof/>
             <w:webHidden/>
           </w:rPr>
-          <w:t>4</w:t>
+          <w:t>8</w:t>
         </w:r>
         <w:r>
           <w:rPr>
@@ -570,7 +570,7 @@
           <w:lang w:eastAsia="es-AR"/>
         </w:rPr>
       </w:pPr>
-      <w:hyperlink w:anchor="_Toc371330895" w:history="1">
+      <w:hyperlink w:anchor="_Toc371331578" w:history="1">
         <w:r>
           <w:rPr>
             <w:rStyle w:val="Hyperlink"/>
@@ -597,7 +597,7 @@
             <w:noProof/>
             <w:webHidden/>
           </w:rPr>
-          <w:instrText xml:space="preserve"> PAGEREF _Toc371330895 \h </w:instrText>
+          <w:instrText xml:space="preserve"> PAGEREF _Toc371331578 \h </w:instrText>
         </w:r>
         <w:r>
           <w:rPr>
@@ -617,7 +617,7 @@
             <w:noProof/>
             <w:webHidden/>
           </w:rPr>
-          <w:t>4</w:t>
+          <w:t>8</w:t>
         </w:r>
         <w:r>
           <w:rPr>
@@ -642,7 +642,7 @@
           <w:lang w:eastAsia="es-AR"/>
         </w:rPr>
       </w:pPr>
-      <w:hyperlink w:anchor="_Toc371330896" w:history="1">
+      <w:hyperlink w:anchor="_Toc371331579" w:history="1">
         <w:r>
           <w:rPr>
             <w:rStyle w:val="Hyperlink"/>
@@ -669,7 +669,7 @@
             <w:noProof/>
             <w:webHidden/>
           </w:rPr>
-          <w:instrText xml:space="preserve"> PAGEREF _Toc371330896 \h </w:instrText>
+          <w:instrText xml:space="preserve"> PAGEREF _Toc371331579 \h </w:instrText>
         </w:r>
         <w:r>
           <w:rPr>
@@ -689,7 +689,7 @@
             <w:noProof/>
             <w:webHidden/>
           </w:rPr>
-          <w:t>4</w:t>
+          <w:t>8</w:t>
         </w:r>
         <w:r>
           <w:rPr>
@@ -718,7 +718,7 @@
           <w:lang w:eastAsia="es-AR"/>
         </w:rPr>
       </w:pPr>
-      <w:hyperlink w:anchor="_Toc371330897" w:history="1">
+      <w:hyperlink w:anchor="_Toc371331580" w:history="1">
         <w:r>
           <w:rPr>
             <w:rStyle w:val="Hyperlink"/>
@@ -745,7 +745,7 @@
             <w:noProof/>
             <w:webHidden/>
           </w:rPr>
-          <w:instrText xml:space="preserve"> PAGEREF _Toc371330897 \h </w:instrText>
+          <w:instrText xml:space="preserve"> PAGEREF _Toc371331580 \h </w:instrText>
         </w:r>
         <w:r>
           <w:rPr>
@@ -765,7 +765,7 @@
             <w:noProof/>
             <w:webHidden/>
           </w:rPr>
-          <w:t>5</w:t>
+          <w:t>9</w:t>
         </w:r>
         <w:r>
           <w:rPr>
@@ -794,7 +794,7 @@
       <w:pPr>
         <w:pStyle w:val="Titulo1"/>
       </w:pPr>
-      <w:bookmarkStart w:id="0" w:name="_Toc371330888"/>
+      <w:bookmarkStart w:id="0" w:name="_Toc371331571"/>
       <w:r>
         <w:lastRenderedPageBreak/>
         <w:t>Enunciado</w:t>
@@ -812,12 +812,136 @@
         <w:ind w:firstLine="567"/>
         <w:jc w:val="both"/>
       </w:pPr>
-    </w:p>
-    <w:p>
-      <w:pPr>
-        <w:ind w:firstLine="567"/>
-        <w:jc w:val="both"/>
-      </w:pPr>
+      <w:r>
+        <w:rPr>
+          <w:noProof/>
+        </w:rPr>
+        <w:pict>
+          <v:shapetype id="_x0000_t75" coordsize="21600,21600" o:spt="75" o:preferrelative="t" path="m@4@5l@4@11@9@11@9@5xe" filled="f" stroked="f">
+            <v:stroke joinstyle="miter"/>
+            <v:formulas>
+              <v:f eqn="if lineDrawn pixelLineWidth 0"/>
+              <v:f eqn="sum @0 1 0"/>
+              <v:f eqn="sum 0 0 @1"/>
+              <v:f eqn="prod @2 1 2"/>
+              <v:f eqn="prod @3 21600 pixelWidth"/>
+              <v:f eqn="prod @3 21600 pixelHeight"/>
+              <v:f eqn="sum @0 0 1"/>
+              <v:f eqn="prod @6 1 2"/>
+              <v:f eqn="prod @7 21600 pixelWidth"/>
+              <v:f eqn="sum @8 21600 0"/>
+              <v:f eqn="prod @7 21600 pixelHeight"/>
+              <v:f eqn="sum @10 21600 0"/>
+            </v:formulas>
+            <v:path o:extrusionok="f" gradientshapeok="t" o:connecttype="rect"/>
+            <o:lock v:ext="edit" aspectratio="t"/>
+          </v:shapetype>
+          <v:shape id="_x0000_s1026" type="#_x0000_t75" style="position:absolute;left:0;text-align:left;margin-left:0;margin-top:1.9pt;width:505.4pt;height:651.7pt;z-index:251660288;mso-position-horizontal:center" stroked="t" strokecolor="black [3213]">
+            <v:imagedata r:id="rId8" o:title=""/>
+            <o:lock v:ext="edit" aspectratio="f"/>
+            <w10:wrap type="square"/>
+          </v:shape>
+          <o:OLEObject Type="Embed" ProgID="FoxitReader.Document" ShapeID="_x0000_s1026" DrawAspect="Content" ObjectID="_1445073440" r:id="rId9"/>
+        </w:pict>
+      </w:r>
+      <w:r>
+        <w:br w:type="page"/>
+      </w:r>
+    </w:p>
+    <w:p>
+      <w:pPr>
+        <w:ind w:firstLine="567"/>
+        <w:jc w:val="both"/>
+      </w:pPr>
+      <w:r>
+        <w:rPr>
+          <w:noProof/>
+        </w:rPr>
+        <w:lastRenderedPageBreak/>
+        <w:pict>
+          <v:shape id="_x0000_s1027" type="#_x0000_t75" style="position:absolute;left:0;text-align:left;margin-left:0;margin-top:1.1pt;width:505.4pt;height:653.65pt;z-index:251662336;mso-position-horizontal:center" stroked="t" strokecolor="black [3213]">
+            <v:imagedata r:id="rId10" o:title=""/>
+            <o:lock v:ext="edit" aspectratio="f"/>
+            <w10:wrap type="square"/>
+          </v:shape>
+          <o:OLEObject Type="Embed" ProgID="FoxitReader.Document" ShapeID="_x0000_s1027" DrawAspect="Content" ObjectID="_1445073441" r:id="rId11"/>
+        </w:pict>
+      </w:r>
+    </w:p>
+    <w:p>
+      <w:r>
+        <w:br w:type="page"/>
+      </w:r>
+    </w:p>
+    <w:p>
+      <w:pPr>
+        <w:ind w:firstLine="567"/>
+        <w:jc w:val="both"/>
+      </w:pPr>
+      <w:r>
+        <w:rPr>
+          <w:noProof/>
+        </w:rPr>
+        <w:lastRenderedPageBreak/>
+        <w:pict>
+          <v:shape id="_x0000_s1028" type="#_x0000_t75" style="position:absolute;left:0;text-align:left;margin-left:0;margin-top:.3pt;width:505.4pt;height:659.9pt;z-index:251664384;mso-position-horizontal:center" stroked="t" strokecolor="black [3213]">
+            <v:imagedata r:id="rId12" o:title=""/>
+            <o:lock v:ext="edit" aspectratio="f"/>
+            <w10:wrap type="square"/>
+          </v:shape>
+          <o:OLEObject Type="Embed" ProgID="FoxitReader.Document" ShapeID="_x0000_s1028" DrawAspect="Content" ObjectID="_1445073442" r:id="rId13"/>
+        </w:pict>
+      </w:r>
+    </w:p>
+    <w:p>
+      <w:r>
+        <w:br w:type="page"/>
+      </w:r>
+    </w:p>
+    <w:p>
+      <w:pPr>
+        <w:ind w:firstLine="567"/>
+        <w:jc w:val="both"/>
+      </w:pPr>
+      <w:r>
+        <w:rPr>
+          <w:noProof/>
+        </w:rPr>
+        <w:lastRenderedPageBreak/>
+        <w:pict>
+          <v:shape id="_x0000_s1029" type="#_x0000_t75" style="position:absolute;left:0;text-align:left;margin-left:0;margin-top:.3pt;width:505.4pt;height:653.95pt;z-index:251666432;mso-position-horizontal:center" stroked="t" strokecolor="black [3213]">
+            <v:imagedata r:id="rId14" o:title=""/>
+            <o:lock v:ext="edit" aspectratio="f"/>
+            <w10:wrap type="square"/>
+          </v:shape>
+          <o:OLEObject Type="Embed" ProgID="FoxitReader.Document" ShapeID="_x0000_s1029" DrawAspect="Content" ObjectID="_1445073443" r:id="rId15"/>
+        </w:pict>
+      </w:r>
+    </w:p>
+    <w:p>
+      <w:r>
+        <w:br w:type="page"/>
+      </w:r>
+    </w:p>
+    <w:p>
+      <w:pPr>
+        <w:ind w:firstLine="567"/>
+        <w:jc w:val="both"/>
+      </w:pPr>
+      <w:r>
+        <w:rPr>
+          <w:noProof/>
+        </w:rPr>
+        <w:lastRenderedPageBreak/>
+        <w:pict>
+          <v:shape id="_x0000_s1030" type="#_x0000_t75" style="position:absolute;left:0;text-align:left;margin-left:0;margin-top:.3pt;width:505.4pt;height:659.9pt;z-index:251668480;mso-position-horizontal:center" stroked="t" strokecolor="black [3213]">
+            <v:imagedata r:id="rId16" o:title=""/>
+            <o:lock v:ext="edit" aspectratio="f"/>
+            <w10:wrap type="square"/>
+          </v:shape>
+          <o:OLEObject Type="Embed" ProgID="FoxitReader.Document" ShapeID="_x0000_s1030" DrawAspect="Content" ObjectID="_1445073444" r:id="rId17"/>
+        </w:pict>
+      </w:r>
     </w:p>
     <w:p>
       <w:pPr>
@@ -835,7 +959,7 @@
       <w:pPr>
         <w:pStyle w:val="Titulo1"/>
       </w:pPr>
-      <w:bookmarkStart w:id="1" w:name="_Toc371330889"/>
+      <w:bookmarkStart w:id="1" w:name="_Toc371331572"/>
       <w:r>
         <w:lastRenderedPageBreak/>
         <w:t>Desarrollo</w:t>
@@ -917,7 +1041,7 @@
       <w:pPr>
         <w:pStyle w:val="Titulo1"/>
       </w:pPr>
-      <w:bookmarkStart w:id="2" w:name="_Toc371330890"/>
+      <w:bookmarkStart w:id="2" w:name="_Toc371331573"/>
       <w:r>
         <w:lastRenderedPageBreak/>
         <w:t>Clases</w:t>
@@ -946,7 +1070,7 @@
       <w:pPr>
         <w:pStyle w:val="Titulo2"/>
       </w:pPr>
-      <w:bookmarkStart w:id="3" w:name="_Toc371330891"/>
+      <w:bookmarkStart w:id="3" w:name="_Toc371331574"/>
       <w:r>
         <w:t>Test</w:t>
       </w:r>
@@ -1037,7 +1161,7 @@
       <w:pPr>
         <w:pStyle w:val="Titulo2"/>
       </w:pPr>
-      <w:bookmarkStart w:id="4" w:name="_Toc371330892"/>
+      <w:bookmarkStart w:id="4" w:name="_Toc371331575"/>
       <w:r>
         <w:t>TestCase</w:t>
       </w:r>
@@ -1190,7 +1314,7 @@
       <w:pPr>
         <w:pStyle w:val="Titulo2"/>
       </w:pPr>
-      <w:bookmarkStart w:id="5" w:name="_Toc371330893"/>
+      <w:bookmarkStart w:id="5" w:name="_Toc371331576"/>
       <w:r>
         <w:t>TestSuite</w:t>
       </w:r>
@@ -1257,7 +1381,7 @@
       <w:pPr>
         <w:pStyle w:val="Titulo2"/>
       </w:pPr>
-      <w:bookmarkStart w:id="6" w:name="_Toc371330894"/>
+      <w:bookmarkStart w:id="6" w:name="_Toc371331577"/>
       <w:r>
         <w:t>Assertion</w:t>
       </w:r>
@@ -1360,7 +1484,7 @@
       <w:pPr>
         <w:pStyle w:val="Titulo2"/>
       </w:pPr>
-      <w:bookmarkStart w:id="7" w:name="_Toc371330895"/>
+      <w:bookmarkStart w:id="7" w:name="_Toc371331578"/>
       <w:r>
         <w:t>TestResult</w:t>
       </w:r>
@@ -1457,7 +1581,7 @@
       <w:pPr>
         <w:pStyle w:val="Titulo2"/>
       </w:pPr>
-      <w:bookmarkStart w:id="8" w:name="_Toc371330896"/>
+      <w:bookmarkStart w:id="8" w:name="_Toc371331579"/>
       <w:r>
         <w:t>FailureExcepcion</w:t>
       </w:r>
@@ -1567,7 +1691,7 @@
       <w:pPr>
         <w:pStyle w:val="Titulo1"/>
       </w:pPr>
-      <w:bookmarkStart w:id="9" w:name="_Toc371330897"/>
+      <w:bookmarkStart w:id="9" w:name="_Toc371331580"/>
       <w:r>
         <w:lastRenderedPageBreak/>
         <w:t>Diagrama de clases</w:t>
@@ -1602,8 +1726,8 @@
       </w:pPr>
     </w:p>
     <w:sectPr>
-      <w:headerReference w:type="default" r:id="rId8"/>
-      <w:footerReference w:type="default" r:id="rId9"/>
+      <w:headerReference w:type="default" r:id="rId18"/>
+      <w:footerReference w:type="default" r:id="rId19"/>
       <w:pgSz w:w="11907" w:h="16840" w:code="9"/>
       <w:pgMar w:top="1134" w:right="1418" w:bottom="1134" w:left="1418" w:header="709" w:footer="709" w:gutter="0"/>
       <w:cols w:space="708"/>
@@ -1715,7 +1839,7 @@
           <w:rPr>
             <w:noProof/>
           </w:rPr>
-          <w:t>5</w:t>
+          <w:t>9</w:t>
         </w:r>
         <w:r>
           <w:fldChar w:fldCharType="end"/>
@@ -4079,7 +4203,7 @@
 </file>
 
 <file path=customXml/itemProps1.xml><?xml version="1.0" encoding="utf-8"?>
-<ds:datastoreItem xmlns:ds="http://schemas.openxmlformats.org/officeDocument/2006/customXml" ds:itemID="{F22B6D17-DE40-44F0-81B2-C6DE9AA93337}">
+<ds:datastoreItem xmlns:ds="http://schemas.openxmlformats.org/officeDocument/2006/customXml" ds:itemID="{D043564A-50FD-4B42-957F-B746043D284B}">
   <ds:schemaRefs>
     <ds:schemaRef ds:uri="http://schemas.openxmlformats.org/officeDocument/2006/bibliography"/>
   </ds:schemaRefs>

</xml_diff>

<commit_message>
completo un poco más el informe
</commit_message>
<xml_diff>
--- a/Informe/TP2.1/Version .doc/TP2.1 - Informe.docx
+++ b/Informe/TP2.1/Version .doc/TP2.1 - Informe.docx
@@ -58,7 +58,7 @@
       <w:r>
         <w:fldChar w:fldCharType="separate"/>
       </w:r>
-      <w:hyperlink w:anchor="_Toc371570054" w:history="1">
+      <w:hyperlink w:anchor="_Toc371570492" w:history="1">
         <w:r>
           <w:rPr>
             <w:rStyle w:val="Hyperlink"/>
@@ -85,7 +85,7 @@
             <w:noProof/>
             <w:webHidden/>
           </w:rPr>
-          <w:instrText xml:space="preserve"> PAGEREF _Toc371570054 \h </w:instrText>
+          <w:instrText xml:space="preserve"> PAGEREF _Toc371570492 \h </w:instrText>
         </w:r>
         <w:r>
           <w:rPr>
@@ -134,7 +134,7 @@
           <w:lang w:eastAsia="es-AR"/>
         </w:rPr>
       </w:pPr>
-      <w:hyperlink w:anchor="_Toc371570055" w:history="1">
+      <w:hyperlink w:anchor="_Toc371570493" w:history="1">
         <w:r>
           <w:rPr>
             <w:rStyle w:val="Hyperlink"/>
@@ -161,7 +161,7 @@
             <w:noProof/>
             <w:webHidden/>
           </w:rPr>
-          <w:instrText xml:space="preserve"> PAGEREF _Toc371570055 \h </w:instrText>
+          <w:instrText xml:space="preserve"> PAGEREF _Toc371570493 \h </w:instrText>
         </w:r>
         <w:r>
           <w:rPr>
@@ -210,7 +210,7 @@
           <w:lang w:eastAsia="es-AR"/>
         </w:rPr>
       </w:pPr>
-      <w:hyperlink w:anchor="_Toc371570056" w:history="1">
+      <w:hyperlink w:anchor="_Toc371570494" w:history="1">
         <w:r>
           <w:rPr>
             <w:rStyle w:val="Hyperlink"/>
@@ -237,7 +237,7 @@
             <w:noProof/>
             <w:webHidden/>
           </w:rPr>
-          <w:instrText xml:space="preserve"> PAGEREF _Toc371570056 \h </w:instrText>
+          <w:instrText xml:space="preserve"> PAGEREF _Toc371570494 \h </w:instrText>
         </w:r>
         <w:r>
           <w:rPr>
@@ -282,7 +282,7 @@
           <w:lang w:eastAsia="es-AR"/>
         </w:rPr>
       </w:pPr>
-      <w:hyperlink w:anchor="_Toc371570057" w:history="1">
+      <w:hyperlink w:anchor="_Toc371570495" w:history="1">
         <w:r>
           <w:rPr>
             <w:rStyle w:val="Hyperlink"/>
@@ -309,7 +309,7 @@
             <w:noProof/>
             <w:webHidden/>
           </w:rPr>
-          <w:instrText xml:space="preserve"> PAGEREF _Toc371570057 \h </w:instrText>
+          <w:instrText xml:space="preserve"> PAGEREF _Toc371570495 \h </w:instrText>
         </w:r>
         <w:r>
           <w:rPr>
@@ -354,7 +354,7 @@
           <w:lang w:eastAsia="es-AR"/>
         </w:rPr>
       </w:pPr>
-      <w:hyperlink w:anchor="_Toc371570058" w:history="1">
+      <w:hyperlink w:anchor="_Toc371570496" w:history="1">
         <w:r>
           <w:rPr>
             <w:rStyle w:val="Hyperlink"/>
@@ -381,7 +381,7 @@
             <w:noProof/>
             <w:webHidden/>
           </w:rPr>
-          <w:instrText xml:space="preserve"> PAGEREF _Toc371570058 \h </w:instrText>
+          <w:instrText xml:space="preserve"> PAGEREF _Toc371570496 \h </w:instrText>
         </w:r>
         <w:r>
           <w:rPr>
@@ -426,7 +426,7 @@
           <w:lang w:eastAsia="es-AR"/>
         </w:rPr>
       </w:pPr>
-      <w:hyperlink w:anchor="_Toc371570059" w:history="1">
+      <w:hyperlink w:anchor="_Toc371570497" w:history="1">
         <w:r>
           <w:rPr>
             <w:rStyle w:val="Hyperlink"/>
@@ -453,7 +453,7 @@
             <w:noProof/>
             <w:webHidden/>
           </w:rPr>
-          <w:instrText xml:space="preserve"> PAGEREF _Toc371570059 \h </w:instrText>
+          <w:instrText xml:space="preserve"> PAGEREF _Toc371570497 \h </w:instrText>
         </w:r>
         <w:r>
           <w:rPr>
@@ -498,7 +498,7 @@
           <w:lang w:eastAsia="es-AR"/>
         </w:rPr>
       </w:pPr>
-      <w:hyperlink w:anchor="_Toc371570060" w:history="1">
+      <w:hyperlink w:anchor="_Toc371570498" w:history="1">
         <w:r>
           <w:rPr>
             <w:rStyle w:val="Hyperlink"/>
@@ -525,7 +525,7 @@
             <w:noProof/>
             <w:webHidden/>
           </w:rPr>
-          <w:instrText xml:space="preserve"> PAGEREF _Toc371570060 \h </w:instrText>
+          <w:instrText xml:space="preserve"> PAGEREF _Toc371570498 \h </w:instrText>
         </w:r>
         <w:r>
           <w:rPr>
@@ -570,7 +570,7 @@
           <w:lang w:eastAsia="es-AR"/>
         </w:rPr>
       </w:pPr>
-      <w:hyperlink w:anchor="_Toc371570061" w:history="1">
+      <w:hyperlink w:anchor="_Toc371570499" w:history="1">
         <w:r>
           <w:rPr>
             <w:rStyle w:val="Hyperlink"/>
@@ -597,7 +597,7 @@
             <w:noProof/>
             <w:webHidden/>
           </w:rPr>
-          <w:instrText xml:space="preserve"> PAGEREF _Toc371570061 \h </w:instrText>
+          <w:instrText xml:space="preserve"> PAGEREF _Toc371570499 \h </w:instrText>
         </w:r>
         <w:r>
           <w:rPr>
@@ -642,7 +642,7 @@
           <w:lang w:eastAsia="es-AR"/>
         </w:rPr>
       </w:pPr>
-      <w:hyperlink w:anchor="_Toc371570062" w:history="1">
+      <w:hyperlink w:anchor="_Toc371570500" w:history="1">
         <w:r>
           <w:rPr>
             <w:rStyle w:val="Hyperlink"/>
@@ -669,7 +669,7 @@
             <w:noProof/>
             <w:webHidden/>
           </w:rPr>
-          <w:instrText xml:space="preserve"> PAGEREF _Toc371570062 \h </w:instrText>
+          <w:instrText xml:space="preserve"> PAGEREF _Toc371570500 \h </w:instrText>
         </w:r>
         <w:r>
           <w:rPr>
@@ -714,7 +714,7 @@
           <w:lang w:eastAsia="es-AR"/>
         </w:rPr>
       </w:pPr>
-      <w:hyperlink w:anchor="_Toc371570063" w:history="1">
+      <w:hyperlink w:anchor="_Toc371570501" w:history="1">
         <w:r>
           <w:rPr>
             <w:rStyle w:val="Hyperlink"/>
@@ -741,7 +741,7 @@
             <w:noProof/>
             <w:webHidden/>
           </w:rPr>
-          <w:instrText xml:space="preserve"> PAGEREF _Toc371570063 \h </w:instrText>
+          <w:instrText xml:space="preserve"> PAGEREF _Toc371570501 \h </w:instrText>
         </w:r>
         <w:r>
           <w:rPr>
@@ -790,7 +790,7 @@
           <w:lang w:eastAsia="es-AR"/>
         </w:rPr>
       </w:pPr>
-      <w:hyperlink w:anchor="_Toc371570064" w:history="1">
+      <w:hyperlink w:anchor="_Toc371570502" w:history="1">
         <w:r>
           <w:rPr>
             <w:rStyle w:val="Hyperlink"/>
@@ -817,7 +817,7 @@
             <w:noProof/>
             <w:webHidden/>
           </w:rPr>
-          <w:instrText xml:space="preserve"> PAGEREF _Toc371570064 \h </w:instrText>
+          <w:instrText xml:space="preserve"> PAGEREF _Toc371570502 \h </w:instrText>
         </w:r>
         <w:r>
           <w:rPr>
@@ -866,7 +866,7 @@
       <w:pPr>
         <w:pStyle w:val="Titulo1"/>
       </w:pPr>
-      <w:bookmarkStart w:id="0" w:name="_Toc371570054"/>
+      <w:bookmarkStart w:id="0" w:name="_Toc371570492"/>
       <w:r>
         <w:lastRenderedPageBreak/>
         <w:t>Enunciado</w:t>
@@ -913,7 +913,7 @@
             <o:lock v:ext="edit" aspectratio="f"/>
             <w10:wrap type="square"/>
           </v:shape>
-          <o:OLEObject Type="Embed" ProgID="FoxitReader.Document" ShapeID="_x0000_s1026" DrawAspect="Content" ObjectID="_1445311979" r:id="rId9"/>
+          <o:OLEObject Type="Embed" ProgID="FoxitReader.Document" ShapeID="_x0000_s1026" DrawAspect="Content" ObjectID="_1445312332" r:id="rId9"/>
         </w:pict>
       </w:r>
       <w:r>
@@ -936,7 +936,7 @@
             <o:lock v:ext="edit" aspectratio="f"/>
             <w10:wrap type="square"/>
           </v:shape>
-          <o:OLEObject Type="Embed" ProgID="FoxitReader.Document" ShapeID="_x0000_s1027" DrawAspect="Content" ObjectID="_1445311980" r:id="rId11"/>
+          <o:OLEObject Type="Embed" ProgID="FoxitReader.Document" ShapeID="_x0000_s1027" DrawAspect="Content" ObjectID="_1445312333" r:id="rId11"/>
         </w:pict>
       </w:r>
     </w:p>
@@ -961,7 +961,7 @@
             <o:lock v:ext="edit" aspectratio="f"/>
             <w10:wrap type="square"/>
           </v:shape>
-          <o:OLEObject Type="Embed" ProgID="FoxitReader.Document" ShapeID="_x0000_s1028" DrawAspect="Content" ObjectID="_1445311981" r:id="rId13"/>
+          <o:OLEObject Type="Embed" ProgID="FoxitReader.Document" ShapeID="_x0000_s1028" DrawAspect="Content" ObjectID="_1445312334" r:id="rId13"/>
         </w:pict>
       </w:r>
     </w:p>
@@ -986,7 +986,7 @@
             <o:lock v:ext="edit" aspectratio="f"/>
             <w10:wrap type="square"/>
           </v:shape>
-          <o:OLEObject Type="Embed" ProgID="FoxitReader.Document" ShapeID="_x0000_s1029" DrawAspect="Content" ObjectID="_1445311982" r:id="rId15"/>
+          <o:OLEObject Type="Embed" ProgID="FoxitReader.Document" ShapeID="_x0000_s1029" DrawAspect="Content" ObjectID="_1445312335" r:id="rId15"/>
         </w:pict>
       </w:r>
     </w:p>
@@ -1011,7 +1011,7 @@
             <o:lock v:ext="edit" aspectratio="f"/>
             <w10:wrap type="square"/>
           </v:shape>
-          <o:OLEObject Type="Embed" ProgID="FoxitReader.Document" ShapeID="_x0000_s1030" DrawAspect="Content" ObjectID="_1445311983" r:id="rId17"/>
+          <o:OLEObject Type="Embed" ProgID="FoxitReader.Document" ShapeID="_x0000_s1030" DrawAspect="Content" ObjectID="_1445312336" r:id="rId17"/>
         </w:pict>
       </w:r>
     </w:p>
@@ -1031,7 +1031,7 @@
       <w:pPr>
         <w:pStyle w:val="Titulo1"/>
       </w:pPr>
-      <w:bookmarkStart w:id="1" w:name="_Toc371570055"/>
+      <w:bookmarkStart w:id="1" w:name="_Toc371570493"/>
       <w:r>
         <w:lastRenderedPageBreak/>
         <w:t>Desarrollo</w:t>
@@ -1113,7 +1113,7 @@
       <w:pPr>
         <w:pStyle w:val="Titulo1"/>
       </w:pPr>
-      <w:bookmarkStart w:id="2" w:name="_Toc371570056"/>
+      <w:bookmarkStart w:id="2" w:name="_Toc371570494"/>
       <w:r>
         <w:lastRenderedPageBreak/>
         <w:t>Clases</w:t>
@@ -1142,7 +1142,7 @@
       <w:pPr>
         <w:pStyle w:val="Titulo2"/>
       </w:pPr>
-      <w:bookmarkStart w:id="3" w:name="_Toc371570057"/>
+      <w:bookmarkStart w:id="3" w:name="_Toc371570495"/>
       <w:r>
         <w:t>Test</w:t>
       </w:r>
@@ -1233,7 +1233,7 @@
       <w:pPr>
         <w:pStyle w:val="Titulo2"/>
       </w:pPr>
-      <w:bookmarkStart w:id="4" w:name="_Toc371570058"/>
+      <w:bookmarkStart w:id="4" w:name="_Toc371570496"/>
       <w:r>
         <w:t>TestCase</w:t>
       </w:r>
@@ -1333,7 +1333,7 @@
       <w:pPr>
         <w:pStyle w:val="Titulo2"/>
       </w:pPr>
-      <w:bookmarkStart w:id="5" w:name="_Toc371570059"/>
+      <w:bookmarkStart w:id="5" w:name="_Toc371570497"/>
       <w:r>
         <w:t>TestSuite</w:t>
       </w:r>
@@ -1372,7 +1372,74 @@
         <w:rPr>
           <w:rFonts w:eastAsia="Calibri"/>
         </w:rPr>
-        <w:t>ontiene a los tests existentes. Contiene tanto TestCases u otros TestSuites.</w:t>
+        <w:t xml:space="preserve">ontiene a los tests existentes. </w:t>
+      </w:r>
+      <w:r>
+        <w:rPr>
+          <w:rFonts w:eastAsia="Calibri"/>
+        </w:rPr>
+        <w:t>Puede contener</w:t>
+      </w:r>
+      <w:r>
+        <w:rPr>
+          <w:rFonts w:eastAsia="Calibri"/>
+        </w:rPr>
+        <w:t xml:space="preserve"> tanto </w:t>
+      </w:r>
+      <w:proofErr w:type="spellStart"/>
+      <w:r>
+        <w:rPr>
+          <w:rFonts w:eastAsia="Calibri"/>
+        </w:rPr>
+        <w:t>TestCases</w:t>
+      </w:r>
+      <w:proofErr w:type="spellEnd"/>
+      <w:r>
+        <w:rPr>
+          <w:rFonts w:eastAsia="Calibri"/>
+        </w:rPr>
+        <w:t xml:space="preserve"> </w:t>
+      </w:r>
+      <w:r>
+        <w:rPr>
+          <w:rFonts w:eastAsia="Calibri"/>
+        </w:rPr>
+        <w:t>como</w:t>
+      </w:r>
+      <w:r>
+        <w:rPr>
+          <w:rFonts w:eastAsia="Calibri"/>
+        </w:rPr>
+        <w:t xml:space="preserve"> otros </w:t>
+      </w:r>
+      <w:proofErr w:type="spellStart"/>
+      <w:r>
+        <w:rPr>
+          <w:rFonts w:eastAsia="Calibri"/>
+        </w:rPr>
+        <w:t>TestSuites</w:t>
+      </w:r>
+      <w:proofErr w:type="spellEnd"/>
+      <w:r>
+        <w:rPr>
+          <w:rFonts w:eastAsia="Calibri"/>
+        </w:rPr>
+        <w:t xml:space="preserve"> (</w:t>
+      </w:r>
+      <w:r>
+        <w:t>grupos de tests</w:t>
+      </w:r>
+      <w:r>
+        <w:rPr>
+          <w:rFonts w:eastAsia="Calibri"/>
+        </w:rPr>
+        <w:t>)</w:t>
+      </w:r>
+      <w:r>
+        <w:rPr>
+          <w:rFonts w:eastAsia="Calibri"/>
+        </w:rPr>
+        <w:t>.</w:t>
       </w:r>
     </w:p>
     <w:p>
@@ -1458,7 +1525,7 @@
       <w:pPr>
         <w:pStyle w:val="Titulo2"/>
       </w:pPr>
-      <w:bookmarkStart w:id="6" w:name="_Toc371570060"/>
+      <w:bookmarkStart w:id="6" w:name="_Toc371570498"/>
       <w:r>
         <w:t>Assertion</w:t>
       </w:r>
@@ -1589,7 +1656,7 @@
       <w:pPr>
         <w:pStyle w:val="Titulo2"/>
       </w:pPr>
-      <w:bookmarkStart w:id="7" w:name="_Toc371570061"/>
+      <w:bookmarkStart w:id="7" w:name="_Toc371570499"/>
       <w:r>
         <w:t>TestResult</w:t>
       </w:r>
@@ -1613,46 +1680,22 @@
         </w:rPr>
       </w:pPr>
       <w:r>
-        <w:rPr>
-          <w:rFonts w:eastAsia="Calibri"/>
-        </w:rPr>
-        <w:t>Clase</w:t>
-      </w:r>
-      <w:r>
-        <w:rPr>
-          <w:rFonts w:eastAsia="Calibri"/>
-        </w:rPr>
-        <w:t xml:space="preserve"> que es </w:t>
-      </w:r>
-      <w:r>
-        <w:rPr>
-          <w:rFonts w:eastAsia="Calibri"/>
-        </w:rPr>
-        <w:t xml:space="preserve">contenedor del resultado de las pruebas. Se pasará un TestResult por parámetro al TestSuite, quien lo irá pasando a todos los </w:t>
-      </w:r>
-      <w:r>
-        <w:rPr>
-          <w:rFonts w:eastAsia="Calibri"/>
-        </w:rPr>
-        <w:t>t</w:t>
-      </w:r>
-      <w:r>
-        <w:rPr>
-          <w:rFonts w:eastAsia="Calibri"/>
-        </w:rPr>
-        <w:t>ests que contiene para que lo completen. Posee 3 listas, en las cuales se guardarán los tests pasados</w:t>
-      </w:r>
-      <w:r>
-        <w:rPr>
-          <w:rFonts w:eastAsia="Calibri"/>
-        </w:rPr>
-        <w:t xml:space="preserve"> (OK)</w:t>
-      </w:r>
-      <w:r>
-        <w:rPr>
-          <w:rFonts w:eastAsia="Calibri"/>
-        </w:rPr>
-        <w:t>, fallados y que dieron error, según corresponda.</w:t>
+        <w:t>Clase que guarda el resultado de todos los TestCase corridos dentro de un TestSuite y otros TestResults de los TestSuite que contiene. Para obtener los valores, se la debe recorrer recursivamente.</w:t>
+      </w:r>
+    </w:p>
+    <w:p>
+      <w:pPr>
+        <w:ind w:firstLine="567"/>
+        <w:jc w:val="both"/>
+        <w:rPr>
+          <w:rFonts w:eastAsia="Calibri"/>
+        </w:rPr>
+      </w:pPr>
+      <w:r>
+        <w:rPr>
+          <w:rFonts w:eastAsia="Calibri"/>
+        </w:rPr>
+        <w:t>Después de ordenar los resultados de los tests, puede mostrar los resultados tanto por consola como a través de un archivo de texto</w:t>
       </w:r>
     </w:p>
     <w:p>
@@ -1686,7 +1729,7 @@
       <w:pPr>
         <w:pStyle w:val="Titulo2"/>
       </w:pPr>
-      <w:bookmarkStart w:id="8" w:name="_Toc371570062"/>
+      <w:bookmarkStart w:id="8" w:name="_Toc371570500"/>
       <w:r>
         <w:t>TestAssertResult</w:t>
       </w:r>
@@ -1749,25 +1792,7 @@
         <w:rPr>
           <w:rFonts w:eastAsia="Calibri"/>
         </w:rPr>
-        <w:t>Después</w:t>
-      </w:r>
-      <w:r>
-        <w:rPr>
-          <w:rFonts w:eastAsia="Calibri"/>
-        </w:rPr>
-        <w:t xml:space="preserve"> de ordenar los resultados de los tests, puede mostrar los resultados tanto por consola como a </w:t>
-      </w:r>
-      <w:r>
-        <w:rPr>
-          <w:rFonts w:eastAsia="Calibri"/>
-        </w:rPr>
-        <w:t>través</w:t>
-      </w:r>
-      <w:r>
-        <w:rPr>
-          <w:rFonts w:eastAsia="Calibri"/>
-        </w:rPr>
-        <w:t xml:space="preserve"> de un archivo de texto.</w:t>
+        <w:t>.</w:t>
       </w:r>
       <w:r>
         <w:br w:type="page"/>
@@ -1777,7 +1802,7 @@
       <w:pPr>
         <w:pStyle w:val="Titulo2"/>
       </w:pPr>
-      <w:bookmarkStart w:id="9" w:name="_Toc371570063"/>
+      <w:bookmarkStart w:id="9" w:name="_Toc371570501"/>
       <w:r>
         <w:lastRenderedPageBreak/>
         <w:t>FailureExcepcion</w:t>
@@ -1823,7 +1848,25 @@
         <w:rPr>
           <w:rFonts w:eastAsia="Calibri"/>
         </w:rPr>
-        <w:t>ración de los operandos dio un resultado negativo.</w:t>
+        <w:t xml:space="preserve">ración de los operandos dio un </w:t>
+      </w:r>
+      <w:r>
+        <w:rPr>
+          <w:rFonts w:eastAsia="Calibri"/>
+        </w:rPr>
+        <w:t xml:space="preserve">resultado negativo, o sea </w:t>
+      </w:r>
+      <w:r>
+        <w:t xml:space="preserve">cuando el </w:t>
+      </w:r>
+      <w:r>
+        <w:rPr>
+          <w:i/>
+        </w:rPr>
+        <w:t>assert</w:t>
+      </w:r>
+      <w:r>
+        <w:t xml:space="preserve"> no es satisfactorio.</w:t>
       </w:r>
     </w:p>
     <w:p>
@@ -1935,7 +1978,7 @@
           </wp:anchor>
         </w:drawing>
       </w:r>
-      <w:bookmarkStart w:id="10" w:name="_Toc371570064"/>
+      <w:bookmarkStart w:id="10" w:name="_Toc371570502"/>
       <w:r>
         <w:t>Diagrama de clases</w:t>
       </w:r>
@@ -2034,7 +2077,7 @@
           <w:rPr>
             <w:noProof/>
           </w:rPr>
-          <w:t>10</w:t>
+          <w:t>1</w:t>
         </w:r>
         <w:r>
           <w:fldChar w:fldCharType="end"/>
@@ -4419,7 +4462,7 @@
 </file>
 
 <file path=customXml/itemProps1.xml><?xml version="1.0" encoding="utf-8"?>
-<ds:datastoreItem xmlns:ds="http://schemas.openxmlformats.org/officeDocument/2006/customXml" ds:itemID="{8929A9BE-57C5-4BDE-BF0A-0E06EF337108}">
+<ds:datastoreItem xmlns:ds="http://schemas.openxmlformats.org/officeDocument/2006/customXml" ds:itemID="{FAD51CEA-6F39-4C37-A876-61A047858C75}">
   <ds:schemaRefs>
     <ds:schemaRef ds:uri="http://schemas.openxmlformats.org/officeDocument/2006/bibliography"/>
   </ds:schemaRefs>

</xml_diff>

<commit_message>
version pdf del informe
</commit_message>
<xml_diff>
--- a/Informe/TP2.1/Version .doc/TP2.1 - Informe.docx
+++ b/Informe/TP2.1/Version .doc/TP2.1 - Informe.docx
@@ -58,7 +58,7 @@
       <w:r>
         <w:fldChar w:fldCharType="separate"/>
       </w:r>
-      <w:hyperlink w:anchor="_Toc371570492" w:history="1">
+      <w:hyperlink w:anchor="_Toc371593833" w:history="1">
         <w:r>
           <w:rPr>
             <w:rStyle w:val="Hyperlink"/>
@@ -85,7 +85,7 @@
             <w:noProof/>
             <w:webHidden/>
           </w:rPr>
-          <w:instrText xml:space="preserve"> PAGEREF _Toc371570492 \h </w:instrText>
+          <w:instrText xml:space="preserve"> PAGEREF _Toc371593833 \h </w:instrText>
         </w:r>
         <w:r>
           <w:rPr>
@@ -134,7 +134,7 @@
           <w:lang w:eastAsia="es-AR"/>
         </w:rPr>
       </w:pPr>
-      <w:hyperlink w:anchor="_Toc371570493" w:history="1">
+      <w:hyperlink w:anchor="_Toc371593834" w:history="1">
         <w:r>
           <w:rPr>
             <w:rStyle w:val="Hyperlink"/>
@@ -161,7 +161,7 @@
             <w:noProof/>
             <w:webHidden/>
           </w:rPr>
-          <w:instrText xml:space="preserve"> PAGEREF _Toc371570493 \h </w:instrText>
+          <w:instrText xml:space="preserve"> PAGEREF _Toc371593834 \h </w:instrText>
         </w:r>
         <w:r>
           <w:rPr>
@@ -210,7 +210,7 @@
           <w:lang w:eastAsia="es-AR"/>
         </w:rPr>
       </w:pPr>
-      <w:hyperlink w:anchor="_Toc371570494" w:history="1">
+      <w:hyperlink w:anchor="_Toc371593835" w:history="1">
         <w:r>
           <w:rPr>
             <w:rStyle w:val="Hyperlink"/>
@@ -237,7 +237,7 @@
             <w:noProof/>
             <w:webHidden/>
           </w:rPr>
-          <w:instrText xml:space="preserve"> PAGEREF _Toc371570494 \h </w:instrText>
+          <w:instrText xml:space="preserve"> PAGEREF _Toc371593835 \h </w:instrText>
         </w:r>
         <w:r>
           <w:rPr>
@@ -282,7 +282,7 @@
           <w:lang w:eastAsia="es-AR"/>
         </w:rPr>
       </w:pPr>
-      <w:hyperlink w:anchor="_Toc371570495" w:history="1">
+      <w:hyperlink w:anchor="_Toc371593836" w:history="1">
         <w:r>
           <w:rPr>
             <w:rStyle w:val="Hyperlink"/>
@@ -309,7 +309,7 @@
             <w:noProof/>
             <w:webHidden/>
           </w:rPr>
-          <w:instrText xml:space="preserve"> PAGEREF _Toc371570495 \h </w:instrText>
+          <w:instrText xml:space="preserve"> PAGEREF _Toc371593836 \h </w:instrText>
         </w:r>
         <w:r>
           <w:rPr>
@@ -354,7 +354,7 @@
           <w:lang w:eastAsia="es-AR"/>
         </w:rPr>
       </w:pPr>
-      <w:hyperlink w:anchor="_Toc371570496" w:history="1">
+      <w:hyperlink w:anchor="_Toc371593837" w:history="1">
         <w:r>
           <w:rPr>
             <w:rStyle w:val="Hyperlink"/>
@@ -381,7 +381,7 @@
             <w:noProof/>
             <w:webHidden/>
           </w:rPr>
-          <w:instrText xml:space="preserve"> PAGEREF _Toc371570496 \h </w:instrText>
+          <w:instrText xml:space="preserve"> PAGEREF _Toc371593837 \h </w:instrText>
         </w:r>
         <w:r>
           <w:rPr>
@@ -426,7 +426,7 @@
           <w:lang w:eastAsia="es-AR"/>
         </w:rPr>
       </w:pPr>
-      <w:hyperlink w:anchor="_Toc371570497" w:history="1">
+      <w:hyperlink w:anchor="_Toc371593838" w:history="1">
         <w:r>
           <w:rPr>
             <w:rStyle w:val="Hyperlink"/>
@@ -453,7 +453,7 @@
             <w:noProof/>
             <w:webHidden/>
           </w:rPr>
-          <w:instrText xml:space="preserve"> PAGEREF _Toc371570497 \h </w:instrText>
+          <w:instrText xml:space="preserve"> PAGEREF _Toc371593838 \h </w:instrText>
         </w:r>
         <w:r>
           <w:rPr>
@@ -498,7 +498,7 @@
           <w:lang w:eastAsia="es-AR"/>
         </w:rPr>
       </w:pPr>
-      <w:hyperlink w:anchor="_Toc371570498" w:history="1">
+      <w:hyperlink w:anchor="_Toc371593839" w:history="1">
         <w:r>
           <w:rPr>
             <w:rStyle w:val="Hyperlink"/>
@@ -525,7 +525,7 @@
             <w:noProof/>
             <w:webHidden/>
           </w:rPr>
-          <w:instrText xml:space="preserve"> PAGEREF _Toc371570498 \h </w:instrText>
+          <w:instrText xml:space="preserve"> PAGEREF _Toc371593839 \h </w:instrText>
         </w:r>
         <w:r>
           <w:rPr>
@@ -570,7 +570,7 @@
           <w:lang w:eastAsia="es-AR"/>
         </w:rPr>
       </w:pPr>
-      <w:hyperlink w:anchor="_Toc371570499" w:history="1">
+      <w:hyperlink w:anchor="_Toc371593840" w:history="1">
         <w:r>
           <w:rPr>
             <w:rStyle w:val="Hyperlink"/>
@@ -597,7 +597,7 @@
             <w:noProof/>
             <w:webHidden/>
           </w:rPr>
-          <w:instrText xml:space="preserve"> PAGEREF _Toc371570499 \h </w:instrText>
+          <w:instrText xml:space="preserve"> PAGEREF _Toc371593840 \h </w:instrText>
         </w:r>
         <w:r>
           <w:rPr>
@@ -642,7 +642,7 @@
           <w:lang w:eastAsia="es-AR"/>
         </w:rPr>
       </w:pPr>
-      <w:hyperlink w:anchor="_Toc371570500" w:history="1">
+      <w:hyperlink w:anchor="_Toc371593841" w:history="1">
         <w:r>
           <w:rPr>
             <w:rStyle w:val="Hyperlink"/>
@@ -669,7 +669,7 @@
             <w:noProof/>
             <w:webHidden/>
           </w:rPr>
-          <w:instrText xml:space="preserve"> PAGEREF _Toc371570500 \h </w:instrText>
+          <w:instrText xml:space="preserve"> PAGEREF _Toc371593841 \h </w:instrText>
         </w:r>
         <w:r>
           <w:rPr>
@@ -714,7 +714,7 @@
           <w:lang w:eastAsia="es-AR"/>
         </w:rPr>
       </w:pPr>
-      <w:hyperlink w:anchor="_Toc371570501" w:history="1">
+      <w:hyperlink w:anchor="_Toc371593842" w:history="1">
         <w:r>
           <w:rPr>
             <w:rStyle w:val="Hyperlink"/>
@@ -741,7 +741,7 @@
             <w:noProof/>
             <w:webHidden/>
           </w:rPr>
-          <w:instrText xml:space="preserve"> PAGEREF _Toc371570501 \h </w:instrText>
+          <w:instrText xml:space="preserve"> PAGEREF _Toc371593842 \h </w:instrText>
         </w:r>
         <w:r>
           <w:rPr>
@@ -790,7 +790,7 @@
           <w:lang w:eastAsia="es-AR"/>
         </w:rPr>
       </w:pPr>
-      <w:hyperlink w:anchor="_Toc371570502" w:history="1">
+      <w:hyperlink w:anchor="_Toc371593843" w:history="1">
         <w:r>
           <w:rPr>
             <w:rStyle w:val="Hyperlink"/>
@@ -817,7 +817,7 @@
             <w:noProof/>
             <w:webHidden/>
           </w:rPr>
-          <w:instrText xml:space="preserve"> PAGEREF _Toc371570502 \h </w:instrText>
+          <w:instrText xml:space="preserve"> PAGEREF _Toc371593843 \h </w:instrText>
         </w:r>
         <w:r>
           <w:rPr>
@@ -866,7 +866,7 @@
       <w:pPr>
         <w:pStyle w:val="Titulo1"/>
       </w:pPr>
-      <w:bookmarkStart w:id="0" w:name="_Toc371570492"/>
+      <w:bookmarkStart w:id="0" w:name="_Toc371593833"/>
       <w:r>
         <w:lastRenderedPageBreak/>
         <w:t>Enunciado</w:t>
@@ -913,7 +913,7 @@
             <o:lock v:ext="edit" aspectratio="f"/>
             <w10:wrap type="square"/>
           </v:shape>
-          <o:OLEObject Type="Embed" ProgID="FoxitReader.Document" ShapeID="_x0000_s1026" DrawAspect="Content" ObjectID="_1445312332" r:id="rId9"/>
+          <o:OLEObject Type="Embed" ProgID="FoxitReader.Document" ShapeID="_x0000_s1026" DrawAspect="Content" ObjectID="_1445335686" r:id="rId9"/>
         </w:pict>
       </w:r>
       <w:r>
@@ -936,7 +936,7 @@
             <o:lock v:ext="edit" aspectratio="f"/>
             <w10:wrap type="square"/>
           </v:shape>
-          <o:OLEObject Type="Embed" ProgID="FoxitReader.Document" ShapeID="_x0000_s1027" DrawAspect="Content" ObjectID="_1445312333" r:id="rId11"/>
+          <o:OLEObject Type="Embed" ProgID="FoxitReader.Document" ShapeID="_x0000_s1027" DrawAspect="Content" ObjectID="_1445335687" r:id="rId11"/>
         </w:pict>
       </w:r>
     </w:p>
@@ -961,7 +961,7 @@
             <o:lock v:ext="edit" aspectratio="f"/>
             <w10:wrap type="square"/>
           </v:shape>
-          <o:OLEObject Type="Embed" ProgID="FoxitReader.Document" ShapeID="_x0000_s1028" DrawAspect="Content" ObjectID="_1445312334" r:id="rId13"/>
+          <o:OLEObject Type="Embed" ProgID="FoxitReader.Document" ShapeID="_x0000_s1028" DrawAspect="Content" ObjectID="_1445335688" r:id="rId13"/>
         </w:pict>
       </w:r>
     </w:p>
@@ -986,7 +986,7 @@
             <o:lock v:ext="edit" aspectratio="f"/>
             <w10:wrap type="square"/>
           </v:shape>
-          <o:OLEObject Type="Embed" ProgID="FoxitReader.Document" ShapeID="_x0000_s1029" DrawAspect="Content" ObjectID="_1445312335" r:id="rId15"/>
+          <o:OLEObject Type="Embed" ProgID="FoxitReader.Document" ShapeID="_x0000_s1029" DrawAspect="Content" ObjectID="_1445335689" r:id="rId15"/>
         </w:pict>
       </w:r>
     </w:p>
@@ -1011,7 +1011,7 @@
             <o:lock v:ext="edit" aspectratio="f"/>
             <w10:wrap type="square"/>
           </v:shape>
-          <o:OLEObject Type="Embed" ProgID="FoxitReader.Document" ShapeID="_x0000_s1030" DrawAspect="Content" ObjectID="_1445312336" r:id="rId17"/>
+          <o:OLEObject Type="Embed" ProgID="FoxitReader.Document" ShapeID="_x0000_s1030" DrawAspect="Content" ObjectID="_1445335690" r:id="rId17"/>
         </w:pict>
       </w:r>
     </w:p>
@@ -1031,7 +1031,7 @@
       <w:pPr>
         <w:pStyle w:val="Titulo1"/>
       </w:pPr>
-      <w:bookmarkStart w:id="1" w:name="_Toc371570493"/>
+      <w:bookmarkStart w:id="1" w:name="_Toc371593834"/>
       <w:r>
         <w:lastRenderedPageBreak/>
         <w:t>Desarrollo</w:t>
@@ -1113,7 +1113,7 @@
       <w:pPr>
         <w:pStyle w:val="Titulo1"/>
       </w:pPr>
-      <w:bookmarkStart w:id="2" w:name="_Toc371570494"/>
+      <w:bookmarkStart w:id="2" w:name="_Toc371593835"/>
       <w:r>
         <w:lastRenderedPageBreak/>
         <w:t>Clases</w:t>
@@ -1142,7 +1142,7 @@
       <w:pPr>
         <w:pStyle w:val="Titulo2"/>
       </w:pPr>
-      <w:bookmarkStart w:id="3" w:name="_Toc371570495"/>
+      <w:bookmarkStart w:id="3" w:name="_Toc371593836"/>
       <w:r>
         <w:t>Test</w:t>
       </w:r>
@@ -1233,7 +1233,7 @@
       <w:pPr>
         <w:pStyle w:val="Titulo2"/>
       </w:pPr>
-      <w:bookmarkStart w:id="4" w:name="_Toc371570496"/>
+      <w:bookmarkStart w:id="4" w:name="_Toc371593837"/>
       <w:r>
         <w:t>TestCase</w:t>
       </w:r>
@@ -1333,7 +1333,7 @@
       <w:pPr>
         <w:pStyle w:val="Titulo2"/>
       </w:pPr>
-      <w:bookmarkStart w:id="5" w:name="_Toc371570497"/>
+      <w:bookmarkStart w:id="5" w:name="_Toc371593838"/>
       <w:r>
         <w:t>TestSuite</w:t>
       </w:r>
@@ -1525,7 +1525,7 @@
       <w:pPr>
         <w:pStyle w:val="Titulo2"/>
       </w:pPr>
-      <w:bookmarkStart w:id="6" w:name="_Toc371570498"/>
+      <w:bookmarkStart w:id="6" w:name="_Toc371593839"/>
       <w:r>
         <w:t>Assertion</w:t>
       </w:r>
@@ -1656,7 +1656,7 @@
       <w:pPr>
         <w:pStyle w:val="Titulo2"/>
       </w:pPr>
-      <w:bookmarkStart w:id="7" w:name="_Toc371570499"/>
+      <w:bookmarkStart w:id="7" w:name="_Toc371593840"/>
       <w:r>
         <w:t>TestResult</w:t>
       </w:r>
@@ -1729,7 +1729,7 @@
       <w:pPr>
         <w:pStyle w:val="Titulo2"/>
       </w:pPr>
-      <w:bookmarkStart w:id="8" w:name="_Toc371570500"/>
+      <w:bookmarkStart w:id="8" w:name="_Toc371593841"/>
       <w:r>
         <w:t>TestAssertResult</w:t>
       </w:r>
@@ -1802,7 +1802,7 @@
       <w:pPr>
         <w:pStyle w:val="Titulo2"/>
       </w:pPr>
-      <w:bookmarkStart w:id="9" w:name="_Toc371570501"/>
+      <w:bookmarkStart w:id="9" w:name="_Toc371593842"/>
       <w:r>
         <w:lastRenderedPageBreak/>
         <w:t>FailureExcepcion</w:t>
@@ -1978,7 +1978,7 @@
           </wp:anchor>
         </w:drawing>
       </w:r>
-      <w:bookmarkStart w:id="10" w:name="_Toc371570502"/>
+      <w:bookmarkStart w:id="10" w:name="_Toc371593843"/>
       <w:r>
         <w:t>Diagrama de clases</w:t>
       </w:r>
@@ -2077,7 +2077,7 @@
           <w:rPr>
             <w:noProof/>
           </w:rPr>
-          <w:t>1</w:t>
+          <w:t>10</w:t>
         </w:r>
         <w:r>
           <w:fldChar w:fldCharType="end"/>
@@ -4462,7 +4462,7 @@
 </file>
 
 <file path=customXml/itemProps1.xml><?xml version="1.0" encoding="utf-8"?>
-<ds:datastoreItem xmlns:ds="http://schemas.openxmlformats.org/officeDocument/2006/customXml" ds:itemID="{FAD51CEA-6F39-4C37-A876-61A047858C75}">
+<ds:datastoreItem xmlns:ds="http://schemas.openxmlformats.org/officeDocument/2006/customXml" ds:itemID="{75055280-E8BC-4D6E-B214-48BD1D58DEEB}">
   <ds:schemaRefs>
     <ds:schemaRef ds:uri="http://schemas.openxmlformats.org/officeDocument/2006/bibliography"/>
   </ds:schemaRefs>

</xml_diff>